<commit_message>
Add Module-1 Assignment with Java App and Word Document
</commit_message>
<xml_diff>
--- a/Module-1/Module_1_Assignment.docx
+++ b/Module-1/Module_1_Assignment.docx
@@ -10,6 +10,32 @@
     <w:p>
       <w:r>
         <w:t>CSD-420</w:t>
+      </w:r>
+    </w:p>
+    <w:p/>
+    <w:p>
+      <w:hyperlink r:id="rId4" w:history="1">
+        <w:r>
+          <w:rPr>
+            <w:rStyle w:val="Hyperlink"/>
+          </w:rPr>
+          <w:t>https://github.com/</w:t>
+        </w:r>
+        <w:r>
+          <w:rPr>
+            <w:rStyle w:val="Hyperlink"/>
+          </w:rPr>
+          <w:t>a</w:t>
+        </w:r>
+        <w:r>
+          <w:rPr>
+            <w:rStyle w:val="Hyperlink"/>
+          </w:rPr>
+          <w:t>mitrizal/csd-420</w:t>
+        </w:r>
+      </w:hyperlink>
+      <w:r>
+        <w:t xml:space="preserve"> </w:t>
       </w:r>
       <w:r>
         <w:br/>
@@ -25,6 +51,9 @@
         <w:br/>
       </w:r>
       <w:r>
+        <w:rPr>
+          <w:noProof/>
+        </w:rPr>
         <w:drawing>
           <wp:inline distT="0" distB="0" distL="0" distR="0" wp14:anchorId="45782069" wp14:editId="47BBC223">
             <wp:extent cx="4291846" cy="2404534"/>
@@ -41,7 +70,7 @@
                     <pic:cNvPicPr/>
                   </pic:nvPicPr>
                   <pic:blipFill>
-                    <a:blip r:embed="rId4"/>
+                    <a:blip r:embed="rId5"/>
                     <a:stretch>
                       <a:fillRect/>
                     </a:stretch>
@@ -70,6 +99,10 @@
     </w:p>
     <w:p>
       <w:r>
+        <w:rPr>
+          <w:noProof/>
+        </w:rPr>
+        <w:lastRenderedPageBreak/>
         <w:drawing>
           <wp:inline distT="0" distB="0" distL="0" distR="0" wp14:anchorId="2BD4A5B5" wp14:editId="6F92736A">
             <wp:extent cx="4955766" cy="3793067"/>
@@ -86,7 +119,7 @@
                     <pic:cNvPicPr/>
                   </pic:nvPicPr>
                   <pic:blipFill>
-                    <a:blip r:embed="rId5"/>
+                    <a:blip r:embed="rId6"/>
                     <a:stretch>
                       <a:fillRect/>
                     </a:stretch>
@@ -109,7 +142,9 @@
     </w:p>
     <w:p>
       <w:r>
-        <w:lastRenderedPageBreak/>
+        <w:rPr>
+          <w:noProof/>
+        </w:rPr>
         <w:drawing>
           <wp:inline distT="0" distB="0" distL="0" distR="0" wp14:anchorId="13A21E1D" wp14:editId="1D0A1FC2">
             <wp:extent cx="4985173" cy="3065136"/>
@@ -126,7 +161,7 @@
                     <pic:cNvPicPr/>
                   </pic:nvPicPr>
                   <pic:blipFill>
-                    <a:blip r:embed="rId6"/>
+                    <a:blip r:embed="rId7"/>
                     <a:stretch>
                       <a:fillRect/>
                     </a:stretch>
@@ -149,6 +184,10 @@
     </w:p>
     <w:p>
       <w:r>
+        <w:rPr>
+          <w:noProof/>
+        </w:rPr>
+        <w:lastRenderedPageBreak/>
         <w:drawing>
           <wp:inline distT="0" distB="0" distL="0" distR="0" wp14:anchorId="759A3C73" wp14:editId="484C63D9">
             <wp:extent cx="5943600" cy="2167890"/>
@@ -165,7 +204,7 @@
                     <pic:cNvPicPr/>
                   </pic:nvPicPr>
                   <pic:blipFill>
-                    <a:blip r:embed="rId7"/>
+                    <a:blip r:embed="rId8"/>
                     <a:stretch>
                       <a:fillRect/>
                     </a:stretch>
@@ -799,7 +838,6 @@
   <w:style w:type="character" w:default="1" w:styleId="DefaultParagraphFont">
     <w:name w:val="Default Paragraph Font"/>
     <w:uiPriority w:val="1"/>
-    <w:semiHidden/>
     <w:unhideWhenUsed/>
   </w:style>
   <w:style w:type="table" w:default="1" w:styleId="TableNormal">
@@ -1111,6 +1149,41 @@
       <w:smallCaps/>
       <w:color w:val="0F4761" w:themeColor="accent1" w:themeShade="BF"/>
       <w:spacing w:val="5"/>
+    </w:rPr>
+  </w:style>
+  <w:style w:type="character" w:styleId="Hyperlink">
+    <w:name w:val="Hyperlink"/>
+    <w:basedOn w:val="DefaultParagraphFont"/>
+    <w:uiPriority w:val="99"/>
+    <w:unhideWhenUsed/>
+    <w:rsid w:val="006044C8"/>
+    <w:rPr>
+      <w:color w:val="467886" w:themeColor="hyperlink"/>
+      <w:u w:val="single"/>
+    </w:rPr>
+  </w:style>
+  <w:style w:type="character" w:styleId="UnresolvedMention">
+    <w:name w:val="Unresolved Mention"/>
+    <w:basedOn w:val="DefaultParagraphFont"/>
+    <w:uiPriority w:val="99"/>
+    <w:semiHidden/>
+    <w:unhideWhenUsed/>
+    <w:rsid w:val="006044C8"/>
+    <w:rPr>
+      <w:color w:val="605E5C"/>
+      <w:shd w:val="clear" w:color="auto" w:fill="E1DFDD"/>
+    </w:rPr>
+  </w:style>
+  <w:style w:type="character" w:styleId="FollowedHyperlink">
+    <w:name w:val="FollowedHyperlink"/>
+    <w:basedOn w:val="DefaultParagraphFont"/>
+    <w:uiPriority w:val="99"/>
+    <w:semiHidden/>
+    <w:unhideWhenUsed/>
+    <w:rsid w:val="006044C8"/>
+    <w:rPr>
+      <w:color w:val="96607D" w:themeColor="followedHyperlink"/>
+      <w:u w:val="single"/>
     </w:rPr>
   </w:style>
 </w:styles>

</xml_diff>